<commit_message>
Update source code to the latest version.
</commit_message>
<xml_diff>
--- a/EC-ProgrammingAssignment/CS566 - ExtraCreditAssignment.docx
+++ b/EC-ProgrammingAssignment/CS566 - ExtraCreditAssignment.docx
@@ -672,67 +672,50 @@
       <w:r>
         <w:tab/>
       </w:r>
+      <m:oMath>
+        <m:r>
+          <w:rPr>
+            <w:rFonts w:ascii="Cambria Math" w:hAnsi="Cambria Math"/>
+          </w:rPr>
+          <m:t>read the first line and store to an array as map[header]</m:t>
+        </m:r>
+      </m:oMath>
+    </w:p>
+    <w:p>
+      <w:r>
+        <w:tab/>
+      </w:r>
+      <w:r>
+        <w:tab/>
+      </w:r>
+      <m:oMath>
+        <m:r>
+          <w:rPr>
+            <w:rFonts w:ascii="Cambria Math" w:hAnsi="Cambria Math"/>
+          </w:rPr>
+          <m:t>read rest of the lines and store into 2D array map[][]</m:t>
+        </m:r>
+      </m:oMath>
+    </w:p>
+    <w:p>
+      <w:r>
+        <w:tab/>
+      </w:r>
+      <m:oMath>
+        <m:r>
+          <w:rPr>
+            <w:rFonts w:ascii="Cambria Math" w:hAnsi="Cambria Math"/>
+          </w:rPr>
+          <m:t>return map</m:t>
+        </m:r>
+      </m:oMath>
     </w:p>
     <w:p/>
-    <w:p/>
-    <w:p>
-      <w:r>
-        <w:t>Algorithm1</w:t>
-      </w:r>
-      <w:r>
-        <w:t>.py</w:t>
-      </w:r>
-    </w:p>
-    <w:p/>
-    <w:p>
-      <m:oMath>
-        <m:r>
-          <w:rPr>
-            <w:rFonts w:ascii="Cambria Math" w:hAnsi="Cambria Math"/>
-          </w:rPr>
-          <m:t>let path_map be an empty array</m:t>
-        </m:r>
-      </m:oMath>
-      <w:r>
-        <w:t xml:space="preserve">    // </w:t>
-      </w:r>
-      <m:oMath>
-        <m:r>
-          <w:rPr>
-            <w:rFonts w:ascii="Cambria Math" w:hAnsi="Cambria Math"/>
-          </w:rPr>
-          <m:t>path_map</m:t>
-        </m:r>
-      </m:oMath>
-      <w:r>
-        <w:t xml:space="preserve"> is to store the final shortest path taken to ‘Z’</w:t>
-      </w:r>
-    </w:p>
-    <w:p>
-      <m:oMath>
-        <m:r>
-          <w:rPr>
-            <w:rFonts w:ascii="Cambria Math" w:hAnsi="Cambria Math"/>
-          </w:rPr>
-          <m:t>let visited_nodes be an empty array</m:t>
-        </m:r>
-      </m:oMath>
-      <w:r>
-        <w:t xml:space="preserve">    // </w:t>
-      </w:r>
-      <m:oMath>
-        <m:r>
-          <w:rPr>
-            <w:rFonts w:ascii="Cambria Math" w:hAnsi="Cambria Math"/>
-          </w:rPr>
-          <m:t>visited_nodes</m:t>
-        </m:r>
-      </m:oMath>
-      <w:r>
-        <w:t xml:space="preserve"> is to store all nodes that were once visited</w:t>
-      </w:r>
-    </w:p>
-    <w:p/>
+    <w:p>
+      <w:r>
+        <w:t>// Read user input, re-prompt when the input is invalid</w:t>
+      </w:r>
+    </w:p>
     <w:p>
       <m:oMathPara>
         <m:oMathParaPr>
@@ -743,7 +726,163 @@
             <w:rPr>
               <w:rFonts w:ascii="Cambria Math" w:hAnsi="Cambria Math"/>
             </w:rPr>
-            <m:t>ALGORITHM_1(node</m:t>
+            <m:t>READ_USER_INPUT()</m:t>
+          </m:r>
+        </m:oMath>
+      </m:oMathPara>
+    </w:p>
+    <w:p>
+      <w:r>
+        <w:tab/>
+      </w:r>
+      <m:oMath>
+        <m:r>
+          <w:rPr>
+            <w:rFonts w:ascii="Cambria Math" w:hAnsi="Cambria Math"/>
+          </w:rPr>
+          <m:t>node=input()</m:t>
+        </m:r>
+      </m:oMath>
+      <w:r>
+        <w:t xml:space="preserve">    // Prompt user to type in an input</w:t>
+      </w:r>
+    </w:p>
+    <w:p>
+      <w:r>
+        <w:tab/>
+      </w:r>
+      <m:oMath>
+        <m:r>
+          <w:rPr>
+            <w:rFonts w:ascii="Cambria Math" w:hAnsi="Cambria Math"/>
+          </w:rPr>
+          <m:t>if len</m:t>
+        </m:r>
+        <m:d>
+          <m:dPr>
+            <m:ctrlPr>
+              <w:rPr>
+                <w:rFonts w:ascii="Cambria Math" w:hAnsi="Cambria Math"/>
+                <w:i/>
+              </w:rPr>
+            </m:ctrlPr>
+          </m:dPr>
+          <m:e>
+            <m:r>
+              <w:rPr>
+                <w:rFonts w:ascii="Cambria Math" w:hAnsi="Cambria Math"/>
+              </w:rPr>
+              <m:t>input</m:t>
+            </m:r>
+          </m:e>
+        </m:d>
+        <m:r>
+          <w:rPr>
+            <w:rFonts w:ascii="Cambria Math" w:hAnsi="Cambria Math"/>
+          </w:rPr>
+          <m:t>==1 and node.isalpha()</m:t>
+        </m:r>
+      </m:oMath>
+      <w:r>
+        <w:t xml:space="preserve">    // If input is single digit and is a letter</w:t>
+      </w:r>
+    </w:p>
+    <w:p>
+      <w:r>
+        <w:tab/>
+      </w:r>
+      <w:r>
+        <w:tab/>
+      </w:r>
+      <m:oMath>
+        <m:r>
+          <w:rPr>
+            <w:rFonts w:ascii="Cambria Math" w:hAnsi="Cambria Math"/>
+          </w:rPr>
+          <m:t>node=node.upper()</m:t>
+        </m:r>
+      </m:oMath>
+      <w:r>
+        <w:t xml:space="preserve">    // </w:t>
+      </w:r>
+      <w:r>
+        <w:t>C</w:t>
+      </w:r>
+      <w:r>
+        <w:t>onvert the node to uppercase</w:t>
+      </w:r>
+      <w:r>
+        <w:t xml:space="preserve">, when </w:t>
+      </w:r>
+      <w:r>
+        <w:t>necessary</w:t>
+      </w:r>
+    </w:p>
+    <w:p>
+      <w:r>
+        <w:tab/>
+      </w:r>
+      <w:r>
+        <w:tab/>
+      </w:r>
+      <m:oMath>
+        <m:r>
+          <w:rPr>
+            <w:rFonts w:ascii="Cambria Math" w:hAnsi="Cambria Math"/>
+          </w:rPr>
+          <m:t>return node</m:t>
+        </m:r>
+      </m:oMath>
+    </w:p>
+    <w:p>
+      <w:r>
+        <w:tab/>
+      </w:r>
+      <m:oMath>
+        <m:r>
+          <w:rPr>
+            <w:rFonts w:ascii="Cambria Math" w:hAnsi="Cambria Math"/>
+          </w:rPr>
+          <m:t>else</m:t>
+        </m:r>
+      </m:oMath>
+    </w:p>
+    <w:p>
+      <w:r>
+        <w:tab/>
+      </w:r>
+      <w:r>
+        <w:tab/>
+      </w:r>
+      <m:oMath>
+        <m:r>
+          <w:rPr>
+            <w:rFonts w:ascii="Cambria Math" w:hAnsi="Cambria Math"/>
+          </w:rPr>
+          <m:t>return read_user_input()</m:t>
+        </m:r>
+      </m:oMath>
+      <w:r>
+        <w:t xml:space="preserve">    // Recursive call read user input function again</w:t>
+      </w:r>
+    </w:p>
+    <w:p/>
+    <w:p>
+      <w:r>
+        <w:t>// Check if two nodes are connected</w:t>
+      </w:r>
+    </w:p>
+    <w:p>
+      <m:oMathPara>
+        <m:oMathParaPr>
+          <m:jc m:val="left"/>
+        </m:oMathParaPr>
+        <m:oMath>
+          <m:r>
+            <w:rPr>
+              <w:rFonts w:ascii="Cambria Math" w:hAnsi="Cambria Math"/>
+            </w:rPr>
+            <m:t>IS_CONNECTED(graph_map,node_a,node_b</m:t>
           </m:r>
           <m:r>
             <w:rPr>
@@ -758,60 +897,165 @@
       <w:r>
         <w:tab/>
       </w:r>
-      <w:r>
-        <w:t xml:space="preserve">// </w:t>
-      </w:r>
-      <w:r>
-        <w:t>I</w:t>
-      </w:r>
-      <w:r>
-        <w:t>f t</w:t>
-      </w:r>
-      <w:r>
-        <w:t>he current node is the destination node, terminates</w:t>
-      </w:r>
-    </w:p>
-    <w:p>
-      <w:r>
-        <w:tab/>
-      </w:r>
-      <m:oMath>
-        <m:r>
-          <w:rPr>
-            <w:rFonts w:ascii="Cambria Math" w:hAnsi="Cambria Math"/>
-          </w:rPr>
-          <m:t>if node=='Z'</m:t>
-        </m:r>
-      </m:oMath>
-    </w:p>
-    <w:p>
-      <w:r>
-        <w:tab/>
-      </w:r>
-      <w:r>
-        <w:tab/>
-      </w:r>
-      <m:oMath>
-        <m:r>
-          <w:rPr>
-            <w:rFonts w:ascii="Cambria Math" w:hAnsi="Cambria Math"/>
-          </w:rPr>
-          <m:t>return</m:t>
-        </m:r>
-      </m:oMath>
-    </w:p>
-    <w:p>
-      <w:r>
-        <w:tab/>
-      </w:r>
-      <w:r>
-        <w:t>// Find adjacent and unvisited nodes</w:t>
-      </w:r>
-    </w:p>
-    <w:p>
-      <w:pPr>
-        <w:ind w:left="720" w:firstLine="720"/>
-      </w:pPr>
+      <m:oMath>
+        <m:r>
+          <w:rPr>
+            <w:rFonts w:ascii="Cambria Math" w:hAnsi="Cambria Math"/>
+          </w:rPr>
+          <m:t>if graph_map</m:t>
+        </m:r>
+        <m:d>
+          <m:dPr>
+            <m:begChr m:val="["/>
+            <m:endChr m:val="]"/>
+            <m:ctrlPr>
+              <w:rPr>
+                <w:rFonts w:ascii="Cambria Math" w:hAnsi="Cambria Math"/>
+                <w:i/>
+              </w:rPr>
+            </m:ctrlPr>
+          </m:dPr>
+          <m:e>
+            <m:r>
+              <w:rPr>
+                <w:rFonts w:ascii="Cambria Math" w:hAnsi="Cambria Math"/>
+              </w:rPr>
+              <m:t>nod</m:t>
+            </m:r>
+            <m:sSub>
+              <m:sSubPr>
+                <m:ctrlPr>
+                  <w:rPr>
+                    <w:rFonts w:ascii="Cambria Math" w:hAnsi="Cambria Math"/>
+                    <w:i/>
+                  </w:rPr>
+                </m:ctrlPr>
+              </m:sSubPr>
+              <m:e>
+                <m:r>
+                  <w:rPr>
+                    <w:rFonts w:ascii="Cambria Math" w:hAnsi="Cambria Math"/>
+                  </w:rPr>
+                  <m:t>e</m:t>
+                </m:r>
+              </m:e>
+              <m:sub>
+                <m:r>
+                  <w:rPr>
+                    <w:rFonts w:ascii="Cambria Math" w:hAnsi="Cambria Math"/>
+                  </w:rPr>
+                  <m:t>a</m:t>
+                </m:r>
+              </m:sub>
+            </m:sSub>
+          </m:e>
+        </m:d>
+        <m:d>
+          <m:dPr>
+            <m:begChr m:val="["/>
+            <m:endChr m:val="]"/>
+            <m:ctrlPr>
+              <w:rPr>
+                <w:rFonts w:ascii="Cambria Math" w:hAnsi="Cambria Math"/>
+                <w:i/>
+              </w:rPr>
+            </m:ctrlPr>
+          </m:dPr>
+          <m:e>
+            <m:r>
+              <w:rPr>
+                <w:rFonts w:ascii="Cambria Math" w:hAnsi="Cambria Math"/>
+              </w:rPr>
+              <m:t>nod</m:t>
+            </m:r>
+            <m:sSub>
+              <m:sSubPr>
+                <m:ctrlPr>
+                  <w:rPr>
+                    <w:rFonts w:ascii="Cambria Math" w:hAnsi="Cambria Math"/>
+                    <w:i/>
+                  </w:rPr>
+                </m:ctrlPr>
+              </m:sSubPr>
+              <m:e>
+                <m:r>
+                  <w:rPr>
+                    <w:rFonts w:ascii="Cambria Math" w:hAnsi="Cambria Math"/>
+                  </w:rPr>
+                  <m:t>e</m:t>
+                </m:r>
+              </m:e>
+              <m:sub>
+                <m:r>
+                  <w:rPr>
+                    <w:rFonts w:ascii="Cambria Math" w:hAnsi="Cambria Math"/>
+                  </w:rPr>
+                  <m:t>b</m:t>
+                </m:r>
+              </m:sub>
+            </m:sSub>
+          </m:e>
+        </m:d>
+        <m:r>
+          <w:rPr>
+            <w:rFonts w:ascii="Cambria Math" w:hAnsi="Cambria Math"/>
+          </w:rPr>
+          <m:t>!=0</m:t>
+        </m:r>
+      </m:oMath>
+    </w:p>
+    <w:p>
+      <w:r>
+        <w:tab/>
+      </w:r>
+      <w:r>
+        <w:tab/>
+      </w:r>
+      <m:oMath>
+        <m:r>
+          <w:rPr>
+            <w:rFonts w:ascii="Cambria Math" w:hAnsi="Cambria Math"/>
+          </w:rPr>
+          <m:t>return true</m:t>
+        </m:r>
+      </m:oMath>
+    </w:p>
+    <w:p>
+      <w:r>
+        <w:tab/>
+      </w:r>
+      <m:oMath>
+        <m:r>
+          <w:rPr>
+            <w:rFonts w:ascii="Cambria Math" w:hAnsi="Cambria Math"/>
+          </w:rPr>
+          <m:t>else</m:t>
+        </m:r>
+      </m:oMath>
+    </w:p>
+    <w:p>
+      <w:r>
+        <w:tab/>
+      </w:r>
+      <w:r>
+        <w:tab/>
+      </w:r>
+      <m:oMath>
+        <m:r>
+          <w:rPr>
+            <w:rFonts w:ascii="Cambria Math" w:hAnsi="Cambria Math"/>
+          </w:rPr>
+          <m:t>return false</m:t>
+        </m:r>
+      </m:oMath>
+    </w:p>
+    <w:p/>
+    <w:p>
+      <w:r>
+        <w:t>// Look through the map graph and return a list of all the adjacent nodes that have not been visited</w:t>
+      </w:r>
+    </w:p>
+    <w:p>
       <m:oMathPara>
         <m:oMathParaPr>
           <m:jc m:val="left"/>
@@ -821,13 +1065,247 @@
             <w:rPr>
               <w:rFonts w:ascii="Cambria Math" w:hAnsi="Cambria Math"/>
             </w:rPr>
-            <m:t>adjacent_nodes=find_adjacent_unvisited_nodes(GRAPH_INPUT,node,visited_nodes</m:t>
+            <m:t>FIND_ADJACENT_UNVISITED_NODES(graph_map,node,visited_nodes)</m:t>
+          </m:r>
+        </m:oMath>
+      </m:oMathPara>
+    </w:p>
+    <w:p>
+      <w:r>
+        <w:tab/>
+      </w:r>
+      <m:oMath>
+        <m:r>
+          <w:rPr>
+            <w:rFonts w:ascii="Cambria Math" w:hAnsi="Cambria Math"/>
+          </w:rPr>
+          <m:t>let adjacent_nodes be an empty array</m:t>
+        </m:r>
+      </m:oMath>
+    </w:p>
+    <w:p>
+      <w:r>
+        <w:tab/>
+      </w:r>
+      <m:oMath>
+        <m:r>
+          <w:rPr>
+            <w:rFonts w:ascii="Cambria Math" w:hAnsi="Cambria Math"/>
+          </w:rPr>
+          <m:t>for i=1 to graph_map[node]</m:t>
+        </m:r>
+        <m:r>
+          <w:rPr>
+            <w:rFonts w:ascii="Cambria Math" w:hAnsi="Cambria Math"/>
+          </w:rPr>
+          <m:t>.size</m:t>
+        </m:r>
+      </m:oMath>
+    </w:p>
+    <w:p>
+      <w:pPr>
+        <w:ind w:left="720"/>
+      </w:pPr>
+      <m:oMath>
+        <m:r>
+          <w:rPr>
+            <w:rFonts w:ascii="Cambria Math" w:hAnsi="Cambria Math"/>
+          </w:rPr>
+          <m:t xml:space="preserve">if is_connected(graph_map,node,graph_map[node][i]) </m:t>
+        </m:r>
+      </m:oMath>
+      <w:r>
+        <w:tab/>
+      </w:r>
+      <w:r>
+        <w:tab/>
+      </w:r>
+    </w:p>
+    <w:p>
+      <w:pPr>
+        <w:ind w:left="720" w:firstLine="720"/>
+      </w:pPr>
+      <m:oMathPara>
+        <m:oMathParaPr>
+          <m:jc m:val="left"/>
+        </m:oMathParaPr>
+        <m:oMath>
+          <m:r>
+            <w:rPr>
+              <w:rFonts w:ascii="Cambria Math" w:hAnsi="Cambria Math"/>
+            </w:rPr>
+            <m:t>and graph_map</m:t>
+          </m:r>
+          <m:d>
+            <m:dPr>
+              <m:begChr m:val="["/>
+              <m:endChr m:val="]"/>
+              <m:ctrlPr>
+                <w:rPr>
+                  <w:rFonts w:ascii="Cambria Math" w:hAnsi="Cambria Math"/>
+                  <w:i/>
+                </w:rPr>
+              </m:ctrlPr>
+            </m:dPr>
+            <m:e>
+              <m:r>
+                <w:rPr>
+                  <w:rFonts w:ascii="Cambria Math" w:hAnsi="Cambria Math"/>
+                </w:rPr>
+                <m:t>node</m:t>
+              </m:r>
+            </m:e>
+          </m:d>
+          <m:d>
+            <m:dPr>
+              <m:begChr m:val="["/>
+              <m:endChr m:val="]"/>
+              <m:ctrlPr>
+                <w:rPr>
+                  <w:rFonts w:ascii="Cambria Math" w:hAnsi="Cambria Math"/>
+                  <w:i/>
+                </w:rPr>
+              </m:ctrlPr>
+            </m:dPr>
+            <m:e>
+              <m:r>
+                <w:rPr>
+                  <w:rFonts w:ascii="Cambria Math" w:hAnsi="Cambria Math"/>
+                </w:rPr>
+                <m:t>i</m:t>
+              </m:r>
+            </m:e>
+          </m:d>
+          <m:r>
+            <w:rPr>
+              <w:rFonts w:ascii="Cambria Math" w:hAnsi="Cambria Math"/>
+            </w:rPr>
+            <m:t xml:space="preserve"> not in visited_nodes</m:t>
+          </m:r>
+        </m:oMath>
+      </m:oMathPara>
+    </w:p>
+    <w:p>
+      <w:r>
+        <w:tab/>
+      </w:r>
+      <w:r>
+        <w:tab/>
+      </w:r>
+      <m:oMath>
+        <m:r>
+          <w:rPr>
+            <w:rFonts w:ascii="Cambria Math" w:hAnsi="Cambria Math"/>
+          </w:rPr>
+          <m:t>adjacent_nodes.add(</m:t>
+        </m:r>
+        <m:r>
+          <w:rPr>
+            <w:rFonts w:ascii="Cambria Math" w:hAnsi="Cambria Math"/>
+          </w:rPr>
+          <m:t>graph_map[node][i]</m:t>
+        </m:r>
+        <m:r>
+          <w:rPr>
+            <w:rFonts w:ascii="Cambria Math" w:hAnsi="Cambria Math"/>
+          </w:rPr>
+          <m:t>)</m:t>
+        </m:r>
+      </m:oMath>
+    </w:p>
+    <w:p>
+      <w:r>
+        <w:tab/>
+      </w:r>
+      <m:oMath>
+        <m:r>
+          <w:rPr>
+            <w:rFonts w:ascii="Cambria Math" w:hAnsi="Cambria Math"/>
+          </w:rPr>
+          <m:t>return adjacent_nodes</m:t>
+        </m:r>
+      </m:oMath>
+    </w:p>
+    <w:p/>
+    <w:p>
+      <w:bookmarkStart w:id="0" w:name="_GoBack"/>
+      <w:bookmarkEnd w:id="0"/>
+    </w:p>
+    <w:p>
+      <w:r>
+        <w:t>Algorithm1</w:t>
+      </w:r>
+      <w:r>
+        <w:t>.py</w:t>
+      </w:r>
+    </w:p>
+    <w:p/>
+    <w:p>
+      <m:oMath>
+        <m:r>
+          <w:rPr>
+            <w:rFonts w:ascii="Cambria Math" w:hAnsi="Cambria Math"/>
+          </w:rPr>
+          <m:t>let path_map be an empty array</m:t>
+        </m:r>
+      </m:oMath>
+      <w:r>
+        <w:t xml:space="preserve">    // </w:t>
+      </w:r>
+      <m:oMath>
+        <m:r>
+          <w:rPr>
+            <w:rFonts w:ascii="Cambria Math" w:hAnsi="Cambria Math"/>
+          </w:rPr>
+          <m:t>path_map</m:t>
+        </m:r>
+      </m:oMath>
+      <w:r>
+        <w:t xml:space="preserve"> is to store the final shortest path taken to ‘Z’</w:t>
+      </w:r>
+    </w:p>
+    <w:p>
+      <m:oMath>
+        <m:r>
+          <w:rPr>
+            <w:rFonts w:ascii="Cambria Math" w:hAnsi="Cambria Math"/>
+          </w:rPr>
+          <m:t>let visited_nodes be an empty array</m:t>
+        </m:r>
+      </m:oMath>
+      <w:r>
+        <w:t xml:space="preserve">    // </w:t>
+      </w:r>
+      <m:oMath>
+        <m:r>
+          <w:rPr>
+            <w:rFonts w:ascii="Cambria Math" w:hAnsi="Cambria Math"/>
+          </w:rPr>
+          <m:t>visited_nodes</m:t>
+        </m:r>
+      </m:oMath>
+      <w:r>
+        <w:t xml:space="preserve"> is to store all nodes that were once visited</w:t>
+      </w:r>
+    </w:p>
+    <w:p/>
+    <w:p>
+      <m:oMathPara>
+        <m:oMathParaPr>
+          <m:jc m:val="left"/>
+        </m:oMathParaPr>
+        <m:oMath>
+          <m:r>
+            <w:rPr>
+              <w:rFonts w:ascii="Cambria Math" w:hAnsi="Cambria Math"/>
+            </w:rPr>
+            <m:t>PRINT_DIRECT_DISTANCE</m:t>
           </m:r>
           <m:r>
             <w:rPr>
               <w:rFonts w:ascii="Cambria Math" w:hAnsi="Cambria Math"/>
             </w:rPr>
-            <m:t>)</m:t>
+            <m:t>(direct_distance_map,nodes_list)</m:t>
           </m:r>
         </m:oMath>
       </m:oMathPara>
@@ -841,23 +1319,122 @@
           <w:rPr>
             <w:rFonts w:ascii="Cambria Math" w:hAnsi="Cambria Math"/>
           </w:rPr>
-          <m:t>for i=1 to adjacent_nodes.size</m:t>
-        </m:r>
-      </m:oMath>
-    </w:p>
-    <w:p>
-      <w:r>
-        <w:tab/>
-      </w:r>
-      <w:r>
-        <w:tab/>
-      </w:r>
-      <m:oMath>
-        <m:r>
-          <w:rPr>
-            <w:rFonts w:ascii="Cambria Math" w:hAnsi="Cambria Math"/>
-          </w:rPr>
-          <m:t>if adjacent_nodes</m:t>
+          <m:t>if nodes_list.size!=0</m:t>
+        </m:r>
+      </m:oMath>
+    </w:p>
+    <w:p>
+      <w:r>
+        <w:tab/>
+      </w:r>
+      <w:r>
+        <w:tab/>
+      </w:r>
+      <m:oMath>
+        <m:r>
+          <w:rPr>
+            <w:rFonts w:ascii="Cambria Math" w:hAnsi="Cambria Math"/>
+          </w:rPr>
+          <m:t>shortest_node=nodes_list[1]</m:t>
+        </m:r>
+      </m:oMath>
+      <w:r>
+        <w:t xml:space="preserve">    // shortest node default to the first node in the list</w:t>
+      </w:r>
+    </w:p>
+    <w:p>
+      <w:r>
+        <w:tab/>
+      </w:r>
+      <w:r>
+        <w:tab/>
+      </w:r>
+      <m:oMath>
+        <m:r>
+          <w:rPr>
+            <w:rFonts w:ascii="Cambria Math" w:hAnsi="Cambria Math"/>
+          </w:rPr>
+          <m:t>shortest_distance=direct_distance_map[shortest_node]</m:t>
+        </m:r>
+      </m:oMath>
+    </w:p>
+    <w:p>
+      <w:r>
+        <w:lastRenderedPageBreak/>
+        <w:tab/>
+      </w:r>
+      <w:r>
+        <w:tab/>
+      </w:r>
+      <m:oMath>
+        <m:r>
+          <w:rPr>
+            <w:rFonts w:ascii="Cambria Math" w:hAnsi="Cambria Math"/>
+          </w:rPr>
+          <m:t>for i=1 to nodes_list.size</m:t>
+        </m:r>
+      </m:oMath>
+    </w:p>
+    <w:p>
+      <w:r>
+        <w:tab/>
+      </w:r>
+      <w:r>
+        <w:tab/>
+      </w:r>
+      <w:r>
+        <w:tab/>
+      </w:r>
+      <m:oMath>
+        <m:r>
+          <w:rPr>
+            <w:rFonts w:ascii="Cambria Math" w:hAnsi="Cambria Math"/>
+          </w:rPr>
+          <m:t>if direct_distance_map[i]&lt;shortest_distance</m:t>
+        </m:r>
+      </m:oMath>
+    </w:p>
+    <w:p>
+      <w:r>
+        <w:tab/>
+      </w:r>
+      <w:r>
+        <w:tab/>
+      </w:r>
+      <w:r>
+        <w:tab/>
+      </w:r>
+      <w:r>
+        <w:tab/>
+      </w:r>
+      <m:oMath>
+        <m:r>
+          <w:rPr>
+            <w:rFonts w:ascii="Cambria Math" w:hAnsi="Cambria Math"/>
+          </w:rPr>
+          <m:t>shortest_distance=direct_distance_map[i]</m:t>
+        </m:r>
+      </m:oMath>
+    </w:p>
+    <w:p>
+      <w:r>
+        <w:tab/>
+      </w:r>
+      <w:r>
+        <w:tab/>
+      </w:r>
+      <w:r>
+        <w:tab/>
+      </w:r>
+      <w:r>
+        <w:tab/>
+      </w:r>
+      <m:oMath>
+        <m:r>
+          <w:rPr>
+            <w:rFonts w:ascii="Cambria Math" w:hAnsi="Cambria Math"/>
+          </w:rPr>
+          <m:t>shortest_node=nodes_list</m:t>
         </m:r>
         <m:d>
           <m:dPr>
@@ -879,6 +1456,192 @@
             </m:r>
           </m:e>
         </m:d>
+      </m:oMath>
+    </w:p>
+    <w:p>
+      <w:r>
+        <w:tab/>
+      </w:r>
+      <w:r>
+        <w:tab/>
+      </w:r>
+      <m:oMath>
+        <m:r>
+          <w:rPr>
+            <w:rFonts w:ascii="Cambria Math" w:hAnsi="Cambria Math"/>
+          </w:rPr>
+          <m:t>return shortest_node</m:t>
+        </m:r>
+      </m:oMath>
+    </w:p>
+    <w:p>
+      <w:r>
+        <w:tab/>
+      </w:r>
+      <m:oMath>
+        <m:r>
+          <w:rPr>
+            <w:rFonts w:ascii="Cambria Math" w:hAnsi="Cambria Math"/>
+          </w:rPr>
+          <m:t>else</m:t>
+        </m:r>
+      </m:oMath>
+    </w:p>
+    <w:p>
+      <w:r>
+        <w:tab/>
+      </w:r>
+      <w:r>
+        <w:tab/>
+      </w:r>
+      <m:oMath>
+        <m:r>
+          <w:rPr>
+            <w:rFonts w:ascii="Cambria Math" w:hAnsi="Cambria Math"/>
+          </w:rPr>
+          <m:t>return null</m:t>
+        </m:r>
+      </m:oMath>
+      <w:r>
+        <w:tab/>
+      </w:r>
+      <w:r>
+        <w:tab/>
+      </w:r>
+    </w:p>
+    <w:p/>
+    <w:p>
+      <m:oMathPara>
+        <m:oMathParaPr>
+          <m:jc m:val="left"/>
+        </m:oMathParaPr>
+        <m:oMath>
+          <m:r>
+            <w:rPr>
+              <w:rFonts w:ascii="Cambria Math" w:hAnsi="Cambria Math"/>
+            </w:rPr>
+            <m:t>ALGORITHM_1(node)</m:t>
+          </m:r>
+        </m:oMath>
+      </m:oMathPara>
+    </w:p>
+    <w:p>
+      <w:r>
+        <w:tab/>
+        <w:t xml:space="preserve">// </w:t>
+      </w:r>
+      <w:r>
+        <w:t>I</w:t>
+      </w:r>
+      <w:r>
+        <w:t>f t</w:t>
+      </w:r>
+      <w:r>
+        <w:t>he current node is the destination node, terminates</w:t>
+      </w:r>
+    </w:p>
+    <w:p>
+      <w:r>
+        <w:tab/>
+      </w:r>
+      <m:oMath>
+        <m:r>
+          <w:rPr>
+            <w:rFonts w:ascii="Cambria Math" w:hAnsi="Cambria Math"/>
+          </w:rPr>
+          <m:t>if node=='Z'</m:t>
+        </m:r>
+      </m:oMath>
+    </w:p>
+    <w:p>
+      <w:r>
+        <w:tab/>
+      </w:r>
+      <w:r>
+        <w:tab/>
+      </w:r>
+      <m:oMath>
+        <m:r>
+          <w:rPr>
+            <w:rFonts w:ascii="Cambria Math" w:hAnsi="Cambria Math"/>
+          </w:rPr>
+          <m:t>return</m:t>
+        </m:r>
+      </m:oMath>
+    </w:p>
+    <w:p>
+      <w:r>
+        <w:tab/>
+      </w:r>
+      <w:r>
+        <w:t>// Find adjacent and unvisited nodes</w:t>
+      </w:r>
+    </w:p>
+    <w:p>
+      <w:pPr>
+        <w:ind w:left="720" w:firstLine="720"/>
+      </w:pPr>
+      <m:oMathPara>
+        <m:oMathParaPr>
+          <m:jc m:val="left"/>
+        </m:oMathParaPr>
+        <m:oMath>
+          <m:r>
+            <w:rPr>
+              <w:rFonts w:ascii="Cambria Math" w:hAnsi="Cambria Math"/>
+            </w:rPr>
+            <m:t>adjacent_nodes=find_adjacent_unvisited_nodes(GRAPH_INPUT,node,visited_nodes)</m:t>
+          </m:r>
+        </m:oMath>
+      </m:oMathPara>
+    </w:p>
+    <w:p>
+      <w:r>
+        <w:tab/>
+      </w:r>
+      <m:oMath>
+        <m:r>
+          <w:rPr>
+            <w:rFonts w:ascii="Cambria Math" w:hAnsi="Cambria Math"/>
+          </w:rPr>
+          <m:t>for i=1 to adjacent_nodes.size</m:t>
+        </m:r>
+      </m:oMath>
+    </w:p>
+    <w:p>
+      <w:r>
+        <w:tab/>
+      </w:r>
+      <w:r>
+        <w:tab/>
+      </w:r>
+      <m:oMath>
+        <m:r>
+          <w:rPr>
+            <w:rFonts w:ascii="Cambria Math" w:hAnsi="Cambria Math"/>
+          </w:rPr>
+          <m:t>if adjacent_nodes</m:t>
+        </m:r>
+        <m:d>
+          <m:dPr>
+            <m:begChr m:val="["/>
+            <m:endChr m:val="]"/>
+            <m:ctrlPr>
+              <w:rPr>
+                <w:rFonts w:ascii="Cambria Math" w:hAnsi="Cambria Math"/>
+                <w:i/>
+              </w:rPr>
+            </m:ctrlPr>
+          </m:dPr>
+          <m:e>
+            <m:r>
+              <w:rPr>
+                <w:rFonts w:ascii="Cambria Math" w:hAnsi="Cambria Math"/>
+              </w:rPr>
+              <m:t>i</m:t>
+            </m:r>
+          </m:e>
+        </m:d>
         <m:r>
           <w:rPr>
             <w:rFonts w:ascii="Cambria Math" w:hAnsi="Cambria Math"/>
@@ -1050,8 +1813,6 @@
           <m:t>dd(node)</m:t>
         </m:r>
       </m:oMath>
-      <w:bookmarkStart w:id="0" w:name="_GoBack"/>
-      <w:bookmarkEnd w:id="0"/>
     </w:p>
     <w:p>
       <w:r>
@@ -1242,14 +2003,795 @@
     </w:p>
     <w:p/>
     <w:p/>
+    <w:p>
+      <w:r>
+        <w:t>Algorithm2</w:t>
+      </w:r>
+      <w:r>
+        <w:t>.py</w:t>
+      </w:r>
+    </w:p>
     <w:p/>
     <w:p>
-      <w:r>
-        <w:t>Algorithm2</w:t>
-      </w:r>
-      <w:r>
-        <w:t>.py</w:t>
-      </w:r>
+      <m:oMath>
+        <m:r>
+          <w:rPr>
+            <w:rFonts w:ascii="Cambria Math" w:hAnsi="Cambria Math"/>
+          </w:rPr>
+          <m:t>let path_map be an empty array</m:t>
+        </m:r>
+      </m:oMath>
+      <w:r>
+        <w:t xml:space="preserve">    // </w:t>
+      </w:r>
+      <m:oMath>
+        <m:r>
+          <w:rPr>
+            <w:rFonts w:ascii="Cambria Math" w:hAnsi="Cambria Math"/>
+          </w:rPr>
+          <m:t>path_map</m:t>
+        </m:r>
+      </m:oMath>
+      <w:r>
+        <w:t xml:space="preserve"> is to store the final shortest path taken to ‘Z’</w:t>
+      </w:r>
+    </w:p>
+    <w:p>
+      <m:oMath>
+        <m:r>
+          <w:rPr>
+            <w:rFonts w:ascii="Cambria Math" w:hAnsi="Cambria Math"/>
+          </w:rPr>
+          <m:t>let visited_nodes be an empty array</m:t>
+        </m:r>
+      </m:oMath>
+      <w:r>
+        <w:t xml:space="preserve">    // </w:t>
+      </w:r>
+      <m:oMath>
+        <m:r>
+          <w:rPr>
+            <w:rFonts w:ascii="Cambria Math" w:hAnsi="Cambria Math"/>
+          </w:rPr>
+          <m:t>visited_nodes</m:t>
+        </m:r>
+      </m:oMath>
+      <w:r>
+        <w:t xml:space="preserve"> is to store all nodes that were once visited</w:t>
+      </w:r>
+    </w:p>
+    <w:p/>
+    <w:p>
+      <m:oMathPara>
+        <m:oMathParaPr>
+          <m:jc m:val="left"/>
+        </m:oMathParaPr>
+        <m:oMath>
+          <m:r>
+            <w:rPr>
+              <w:rFonts w:ascii="Cambria Math" w:hAnsi="Cambria Math"/>
+            </w:rPr>
+            <m:t>PRINT_WEIGHTED_DISTANCE(graph_map,direct_distance_map,current_node,nodes_list</m:t>
+          </m:r>
+          <m:r>
+            <w:rPr>
+              <w:rFonts w:ascii="Cambria Math" w:hAnsi="Cambria Math"/>
+            </w:rPr>
+            <m:t>)</m:t>
+          </m:r>
+        </m:oMath>
+      </m:oMathPara>
+    </w:p>
+    <w:p>
+      <w:r>
+        <w:tab/>
+      </w:r>
+      <m:oMath>
+        <m:r>
+          <w:rPr>
+            <w:rFonts w:ascii="Cambria Math" w:hAnsi="Cambria Math"/>
+          </w:rPr>
+          <m:t>if nodes_list.size!=0</m:t>
+        </m:r>
+      </m:oMath>
+    </w:p>
+    <w:p>
+      <w:r>
+        <w:lastRenderedPageBreak/>
+        <w:tab/>
+      </w:r>
+      <w:r>
+        <w:tab/>
+      </w:r>
+      <m:oMath>
+        <m:r>
+          <w:rPr>
+            <w:rFonts w:ascii="Cambria Math" w:hAnsi="Cambria Math"/>
+          </w:rPr>
+          <m:t>shortest_node=nodes_list[1]</m:t>
+        </m:r>
+      </m:oMath>
+      <w:r>
+        <w:t xml:space="preserve">    </w:t>
+      </w:r>
+      <w:r>
+        <w:t>// shortest node default to the first node in the list</w:t>
+      </w:r>
+    </w:p>
+    <w:p>
+      <w:r>
+        <w:tab/>
+      </w:r>
+      <w:r>
+        <w:tab/>
+      </w:r>
+      <m:oMath>
+        <m:r>
+          <w:rPr>
+            <w:rFonts w:ascii="Cambria Math" w:hAnsi="Cambria Math"/>
+          </w:rPr>
+          <m:t>shortest_distance=graph_map[current_node][shortest_node]+direct_distance_map[shortest_node]</m:t>
+        </m:r>
+      </m:oMath>
+    </w:p>
+    <w:p>
+      <w:r>
+        <w:tab/>
+      </w:r>
+      <w:r>
+        <w:tab/>
+      </w:r>
+      <m:oMath>
+        <m:r>
+          <w:rPr>
+            <w:rFonts w:ascii="Cambria Math" w:hAnsi="Cambria Math"/>
+          </w:rPr>
+          <m:t>for i=1 to nodes_list.size</m:t>
+        </m:r>
+      </m:oMath>
+    </w:p>
+    <w:p>
+      <w:r>
+        <w:tab/>
+      </w:r>
+      <w:r>
+        <w:tab/>
+      </w:r>
+      <w:r>
+        <w:tab/>
+      </w:r>
+      <w:r>
+        <w:t>// Check if the node has the shortest total distance</w:t>
+      </w:r>
+    </w:p>
+    <w:p>
+      <w:r>
+        <w:tab/>
+      </w:r>
+      <w:r>
+        <w:tab/>
+      </w:r>
+      <w:r>
+        <w:tab/>
+      </w:r>
+      <m:oMath>
+        <m:r>
+          <w:rPr>
+            <w:rFonts w:ascii="Cambria Math" w:hAnsi="Cambria Math"/>
+          </w:rPr>
+          <m:t>if graph_map[current_node][i]+direct_distance_map[i]&lt;shortest_distance</m:t>
+        </m:r>
+      </m:oMath>
+    </w:p>
+    <w:p>
+      <w:r>
+        <w:tab/>
+      </w:r>
+      <w:r>
+        <w:tab/>
+      </w:r>
+      <w:r>
+        <w:tab/>
+      </w:r>
+      <w:r>
+        <w:tab/>
+      </w:r>
+      <m:oMath>
+        <m:r>
+          <w:rPr>
+            <w:rFonts w:ascii="Cambria Math" w:hAnsi="Cambria Math"/>
+          </w:rPr>
+          <m:t>shortest_distance=graph_map[current_node][i]+direct_distance_map[i]</m:t>
+        </m:r>
+      </m:oMath>
+    </w:p>
+    <w:p>
+      <w:r>
+        <w:tab/>
+      </w:r>
+      <w:r>
+        <w:tab/>
+      </w:r>
+      <w:r>
+        <w:tab/>
+      </w:r>
+      <w:r>
+        <w:tab/>
+      </w:r>
+      <m:oMath>
+        <m:r>
+          <w:rPr>
+            <w:rFonts w:ascii="Cambria Math" w:hAnsi="Cambria Math"/>
+          </w:rPr>
+          <m:t>shortest_node=nodes_list[i]</m:t>
+        </m:r>
+      </m:oMath>
+    </w:p>
+    <w:p>
+      <w:r>
+        <w:tab/>
+      </w:r>
+      <w:r>
+        <w:tab/>
+      </w:r>
+      <m:oMath>
+        <m:r>
+          <w:rPr>
+            <w:rFonts w:ascii="Cambria Math" w:hAnsi="Cambria Math"/>
+          </w:rPr>
+          <m:t>return shortest_node</m:t>
+        </m:r>
+      </m:oMath>
+    </w:p>
+    <w:p>
+      <w:r>
+        <w:tab/>
+      </w:r>
+      <m:oMath>
+        <m:r>
+          <w:rPr>
+            <w:rFonts w:ascii="Cambria Math" w:hAnsi="Cambria Math"/>
+          </w:rPr>
+          <m:t>else</m:t>
+        </m:r>
+      </m:oMath>
+    </w:p>
+    <w:p>
+      <w:r>
+        <w:tab/>
+      </w:r>
+      <w:r>
+        <w:tab/>
+      </w:r>
+      <m:oMath>
+        <m:r>
+          <w:rPr>
+            <w:rFonts w:ascii="Cambria Math" w:hAnsi="Cambria Math"/>
+          </w:rPr>
+          <m:t>return null</m:t>
+        </m:r>
+      </m:oMath>
+      <w:r>
+        <w:tab/>
+      </w:r>
+      <w:r>
+        <w:tab/>
+      </w:r>
+    </w:p>
+    <w:p/>
+    <w:p>
+      <m:oMathPara>
+        <m:oMathParaPr>
+          <m:jc m:val="left"/>
+        </m:oMathParaPr>
+        <m:oMath>
+          <m:r>
+            <w:rPr>
+              <w:rFonts w:ascii="Cambria Math" w:hAnsi="Cambria Math"/>
+            </w:rPr>
+            <m:t>ALGORITHM_</m:t>
+          </m:r>
+          <m:r>
+            <w:rPr>
+              <w:rFonts w:ascii="Cambria Math" w:hAnsi="Cambria Math"/>
+            </w:rPr>
+            <m:t>2</m:t>
+          </m:r>
+          <m:r>
+            <w:rPr>
+              <w:rFonts w:ascii="Cambria Math" w:hAnsi="Cambria Math"/>
+            </w:rPr>
+            <m:t>(node)</m:t>
+          </m:r>
+        </m:oMath>
+      </m:oMathPara>
+    </w:p>
+    <w:p>
+      <w:r>
+        <w:tab/>
+        <w:t>// If the current node is the destination node, terminates</w:t>
+      </w:r>
+    </w:p>
+    <w:p>
+      <w:r>
+        <w:tab/>
+      </w:r>
+      <m:oMath>
+        <m:r>
+          <w:rPr>
+            <w:rFonts w:ascii="Cambria Math" w:hAnsi="Cambria Math"/>
+          </w:rPr>
+          <m:t>if node=='Z'</m:t>
+        </m:r>
+      </m:oMath>
+    </w:p>
+    <w:p>
+      <w:r>
+        <w:tab/>
+      </w:r>
+      <w:r>
+        <w:tab/>
+      </w:r>
+      <m:oMath>
+        <m:r>
+          <w:rPr>
+            <w:rFonts w:ascii="Cambria Math" w:hAnsi="Cambria Math"/>
+          </w:rPr>
+          <m:t>return</m:t>
+        </m:r>
+      </m:oMath>
+    </w:p>
+    <w:p>
+      <w:r>
+        <w:tab/>
+        <w:t>// Find adjacent and unvisited nodes</w:t>
+      </w:r>
+    </w:p>
+    <w:p>
+      <w:pPr>
+        <w:ind w:left="720" w:firstLine="720"/>
+      </w:pPr>
+      <m:oMathPara>
+        <m:oMathParaPr>
+          <m:jc m:val="left"/>
+        </m:oMathParaPr>
+        <m:oMath>
+          <m:r>
+            <w:rPr>
+              <w:rFonts w:ascii="Cambria Math" w:hAnsi="Cambria Math"/>
+            </w:rPr>
+            <m:t>adjacent_nodes=find_adjacent_unvisited_nodes(GRAPH_INPUT,node,visited_nodes)</m:t>
+          </m:r>
+        </m:oMath>
+      </m:oMathPara>
+    </w:p>
+    <w:p>
+      <w:r>
+        <w:tab/>
+      </w:r>
+      <m:oMath>
+        <m:r>
+          <w:rPr>
+            <w:rFonts w:ascii="Cambria Math" w:hAnsi="Cambria Math"/>
+          </w:rPr>
+          <m:t>for i=1 to adjacent_nodes.size</m:t>
+        </m:r>
+      </m:oMath>
+    </w:p>
+    <w:p>
+      <w:r>
+        <w:tab/>
+      </w:r>
+      <w:r>
+        <w:tab/>
+      </w:r>
+      <m:oMath>
+        <m:r>
+          <w:rPr>
+            <w:rFonts w:ascii="Cambria Math" w:hAnsi="Cambria Math"/>
+          </w:rPr>
+          <m:t>if adjacent_nodes</m:t>
+        </m:r>
+        <m:d>
+          <m:dPr>
+            <m:begChr m:val="["/>
+            <m:endChr m:val="]"/>
+            <m:ctrlPr>
+              <w:rPr>
+                <w:rFonts w:ascii="Cambria Math" w:hAnsi="Cambria Math"/>
+                <w:i/>
+              </w:rPr>
+            </m:ctrlPr>
+          </m:dPr>
+          <m:e>
+            <m:r>
+              <w:rPr>
+                <w:rFonts w:ascii="Cambria Math" w:hAnsi="Cambria Math"/>
+              </w:rPr>
+              <m:t>i</m:t>
+            </m:r>
+          </m:e>
+        </m:d>
+        <m:r>
+          <w:rPr>
+            <w:rFonts w:ascii="Cambria Math" w:hAnsi="Cambria Math"/>
+          </w:rPr>
+          <m:t xml:space="preserve"> is in path_map</m:t>
+        </m:r>
+      </m:oMath>
+    </w:p>
+    <w:p>
+      <w:r>
+        <w:tab/>
+      </w:r>
+      <w:r>
+        <w:tab/>
+      </w:r>
+      <w:r>
+        <w:tab/>
+        <w:t>// If the node is already in the path, remove it from the node candidates array</w:t>
+      </w:r>
+    </w:p>
+    <w:p>
+      <w:r>
+        <w:tab/>
+      </w:r>
+      <w:r>
+        <w:tab/>
+      </w:r>
+      <w:r>
+        <w:tab/>
+      </w:r>
+      <m:oMath>
+        <m:r>
+          <w:rPr>
+            <w:rFonts w:ascii="Cambria Math" w:hAnsi="Cambria Math"/>
+          </w:rPr>
+          <m:t>adjacent_nodes.remove(adjacent_nodes[i])</m:t>
+        </m:r>
+      </m:oMath>
+    </w:p>
+    <w:p>
+      <w:r>
+        <w:tab/>
+        <w:t>// If there is no adjacent node that are also unvisited, it is dead end</w:t>
+      </w:r>
+    </w:p>
+    <w:p>
+      <w:r>
+        <w:tab/>
+      </w:r>
+      <m:oMath>
+        <m:r>
+          <w:rPr>
+            <w:rFonts w:ascii="Cambria Math" w:hAnsi="Cambria Math"/>
+          </w:rPr>
+          <m:t>if adjacent_nodes.size==0</m:t>
+        </m:r>
+      </m:oMath>
+    </w:p>
+    <w:p>
+      <w:r>
+        <w:tab/>
+      </w:r>
+      <w:r>
+        <w:tab/>
+        <w:t>// Find out the node to back track to, it should be the previously visited node</w:t>
+      </w:r>
+    </w:p>
+    <w:p>
+      <w:r>
+        <w:tab/>
+      </w:r>
+      <w:r>
+        <w:tab/>
+      </w:r>
+      <m:oMath>
+        <m:r>
+          <w:rPr>
+            <w:rFonts w:ascii="Cambria Math" w:hAnsi="Cambria Math"/>
+          </w:rPr>
+          <m:t>back_track_to_node=visited_nodes[visited_nodes.size-1]</m:t>
+        </m:r>
+      </m:oMath>
+    </w:p>
+    <w:p>
+      <w:r>
+        <w:tab/>
+      </w:r>
+      <w:r>
+        <w:tab/>
+        <w:t xml:space="preserve">// </w:t>
+      </w:r>
+      <w:proofErr w:type="gramStart"/>
+      <w:r>
+        <w:t>Since</w:t>
+      </w:r>
+      <w:proofErr w:type="gramEnd"/>
+      <w:r>
+        <w:t xml:space="preserve"> the current node is no longer legit, remove it from the path map</w:t>
+      </w:r>
+    </w:p>
+    <w:p>
+      <w:r>
+        <w:tab/>
+      </w:r>
+      <w:r>
+        <w:tab/>
+      </w:r>
+      <m:oMath>
+        <m:r>
+          <w:rPr>
+            <w:rFonts w:ascii="Cambria Math" w:hAnsi="Cambria Math"/>
+          </w:rPr>
+          <m:t>path_map.remove(node)</m:t>
+        </m:r>
+      </m:oMath>
+    </w:p>
+    <w:p>
+      <w:r>
+        <w:tab/>
+      </w:r>
+      <w:r>
+        <w:tab/>
+        <w:t>// Recursive call algorithm_</w:t>
+      </w:r>
+      <w:r>
+        <w:t>2</w:t>
+      </w:r>
+    </w:p>
+    <w:p>
+      <w:r>
+        <w:tab/>
+      </w:r>
+      <w:r>
+        <w:tab/>
+      </w:r>
+      <m:oMath>
+        <m:r>
+          <w:rPr>
+            <w:rFonts w:ascii="Cambria Math" w:hAnsi="Cambria Math"/>
+          </w:rPr>
+          <m:t>algorithm_</m:t>
+        </m:r>
+        <m:r>
+          <w:rPr>
+            <w:rFonts w:ascii="Cambria Math" w:hAnsi="Cambria Math"/>
+          </w:rPr>
+          <m:t>2</m:t>
+        </m:r>
+        <m:r>
+          <w:rPr>
+            <w:rFonts w:ascii="Cambria Math" w:hAnsi="Cambria Math"/>
+          </w:rPr>
+          <m:t>(node)</m:t>
+        </m:r>
+      </m:oMath>
+    </w:p>
+    <w:p>
+      <w:r>
+        <w:tab/>
+        <w:t xml:space="preserve">// Loop through all adjacent nodes and find the one with smallest </w:t>
+      </w:r>
+      <m:oMath>
+        <m:r>
+          <w:rPr>
+            <w:rFonts w:ascii="Cambria Math" w:hAnsi="Cambria Math"/>
+          </w:rPr>
+          <m:t>dd(node)</m:t>
+        </m:r>
+      </m:oMath>
+    </w:p>
+    <w:p>
+      <w:r>
+        <w:tab/>
+      </w:r>
+      <m:oMath>
+        <m:r>
+          <w:rPr>
+            <w:rFonts w:ascii="Cambria Math" w:hAnsi="Cambria Math"/>
+          </w:rPr>
+          <m:t>shortest_node=print_</m:t>
+        </m:r>
+        <m:r>
+          <w:rPr>
+            <w:rFonts w:ascii="Cambria Math" w:hAnsi="Cambria Math"/>
+          </w:rPr>
+          <m:t>weighted</m:t>
+        </m:r>
+        <m:r>
+          <w:rPr>
+            <w:rFonts w:ascii="Cambria Math" w:hAnsi="Cambria Math"/>
+          </w:rPr>
+          <m:t>_distance(DIRECT_DISTANCE_MAP,adjacent_nodes)</m:t>
+        </m:r>
+      </m:oMath>
+    </w:p>
+    <w:p>
+      <w:r>
+        <w:tab/>
+        <w:t>// Check if the shortest node candidate is the destination node</w:t>
+      </w:r>
+    </w:p>
+    <w:p>
+      <w:r>
+        <w:tab/>
+      </w:r>
+      <m:oMath>
+        <m:r>
+          <w:rPr>
+            <w:rFonts w:ascii="Cambria Math" w:hAnsi="Cambria Math"/>
+          </w:rPr>
+          <m:t>if shortest_node=='Z'</m:t>
+        </m:r>
+      </m:oMath>
+    </w:p>
+    <w:p>
+      <w:r>
+        <w:tab/>
+      </w:r>
+      <w:r>
+        <w:tab/>
+        <w:t xml:space="preserve">// </w:t>
+      </w:r>
+      <w:proofErr w:type="gramStart"/>
+      <w:r>
+        <w:t>Add</w:t>
+      </w:r>
+      <w:proofErr w:type="gramEnd"/>
+      <w:r>
+        <w:t xml:space="preserve"> the destination node to the shortest path map</w:t>
+      </w:r>
+    </w:p>
+    <w:p>
+      <w:r>
+        <w:tab/>
+      </w:r>
+      <w:r>
+        <w:tab/>
+      </w:r>
+      <m:oMath>
+        <m:r>
+          <w:rPr>
+            <w:rFonts w:ascii="Cambria Math" w:hAnsi="Cambria Math"/>
+          </w:rPr>
+          <m:t>path_map.append('</m:t>
+        </m:r>
+        <m:sSup>
+          <m:sSupPr>
+            <m:ctrlPr>
+              <w:rPr>
+                <w:rFonts w:ascii="Cambria Math" w:hAnsi="Cambria Math"/>
+                <w:i/>
+              </w:rPr>
+            </m:ctrlPr>
+          </m:sSupPr>
+          <m:e>
+            <m:r>
+              <w:rPr>
+                <w:rFonts w:ascii="Cambria Math" w:hAnsi="Cambria Math"/>
+              </w:rPr>
+              <m:t>Z</m:t>
+            </m:r>
+          </m:e>
+          <m:sup>
+            <m:r>
+              <w:rPr>
+                <w:rFonts w:ascii="Cambria Math" w:hAnsi="Cambria Math"/>
+              </w:rPr>
+              <m:t>'</m:t>
+            </m:r>
+          </m:sup>
+        </m:sSup>
+        <m:r>
+          <w:rPr>
+            <w:rFonts w:ascii="Cambria Math" w:hAnsi="Cambria Math"/>
+          </w:rPr>
+          <m:t>)</m:t>
+        </m:r>
+      </m:oMath>
+    </w:p>
+    <w:p>
+      <w:r>
+        <w:tab/>
+      </w:r>
+      <w:r>
+        <w:tab/>
+      </w:r>
+      <m:oMath>
+        <m:r>
+          <w:rPr>
+            <w:rFonts w:ascii="Cambria Math" w:hAnsi="Cambria Math"/>
+          </w:rPr>
+          <m:t>return</m:t>
+        </m:r>
+      </m:oMath>
+    </w:p>
+    <w:p>
+      <w:r>
+        <w:tab/>
+      </w:r>
+      <m:oMath>
+        <m:r>
+          <w:rPr>
+            <w:rFonts w:ascii="Cambria Math" w:hAnsi="Cambria Math"/>
+          </w:rPr>
+          <m:t>elseif shortest_node==null</m:t>
+        </m:r>
+      </m:oMath>
+    </w:p>
+    <w:p>
+      <w:r>
+        <w:tab/>
+      </w:r>
+      <w:r>
+        <w:tab/>
+      </w:r>
+      <m:oMath>
+        <m:r>
+          <w:rPr>
+            <w:rFonts w:ascii="Cambria Math" w:hAnsi="Cambria Math"/>
+          </w:rPr>
+          <m:t>return</m:t>
+        </m:r>
+      </m:oMath>
+    </w:p>
+    <w:p>
+      <w:r>
+        <w:tab/>
+      </w:r>
+      <m:oMath>
+        <m:r>
+          <w:rPr>
+            <w:rFonts w:ascii="Cambria Math" w:hAnsi="Cambria Math"/>
+          </w:rPr>
+          <m:t>else</m:t>
+        </m:r>
+      </m:oMath>
+    </w:p>
+    <w:p>
+      <w:r>
+        <w:tab/>
+      </w:r>
+      <w:r>
+        <w:tab/>
+      </w:r>
+      <m:oMath>
+        <m:r>
+          <w:rPr>
+            <w:rFonts w:ascii="Cambria Math" w:hAnsi="Cambria Math"/>
+          </w:rPr>
+          <m:t>path_map.append(shortest_node)</m:t>
+        </m:r>
+      </m:oMath>
+    </w:p>
+    <w:p>
+      <w:r>
+        <w:tab/>
+      </w:r>
+      <w:r>
+        <w:tab/>
+      </w:r>
+      <m:oMath>
+        <m:r>
+          <w:rPr>
+            <w:rFonts w:ascii="Cambria Math" w:hAnsi="Cambria Math"/>
+          </w:rPr>
+          <m:t>algorithm_</m:t>
+        </m:r>
+        <m:r>
+          <w:rPr>
+            <w:rFonts w:ascii="Cambria Math" w:hAnsi="Cambria Math"/>
+          </w:rPr>
+          <m:t>2</m:t>
+        </m:r>
+        <m:r>
+          <w:rPr>
+            <w:rFonts w:ascii="Cambria Math" w:hAnsi="Cambria Math"/>
+          </w:rPr>
+          <m:t>(shortest_node)</m:t>
+        </m:r>
+      </m:oMath>
     </w:p>
     <w:p/>
     <w:sectPr>
@@ -2303,7 +3845,7 @@
 </file>
 
 <file path=customXml/itemProps1.xml><?xml version="1.0" encoding="utf-8"?>
-<ds:datastoreItem xmlns:ds="http://schemas.openxmlformats.org/officeDocument/2006/customXml" ds:itemID="{C431EA79-C24E-4E42-AC89-F59258A86B71}">
+<ds:datastoreItem xmlns:ds="http://schemas.openxmlformats.org/officeDocument/2006/customXml" ds:itemID="{75DA34F1-9C99-4241-9F93-EEA21B54F2D6}">
   <ds:schemaRefs>
     <ds:schemaRef ds:uri="http://schemas.openxmlformats.org/officeDocument/2006/bibliography"/>
   </ds:schemaRefs>

</xml_diff>